<commit_message>
Add discussion to final report
</commit_message>
<xml_diff>
--- a/docs/Fagin - závěrečná zpráva.docx
+++ b/docs/Fagin - závěrečná zpráva.docx
@@ -677,7 +677,7 @@
           <w:r>
             <w:fldChar w:fldCharType="separate"/>
           </w:r>
-          <w:hyperlink w:anchor="_Toc134829837" w:history="1">
+          <w:hyperlink w:anchor="_Toc134831935" w:history="1">
             <w:r>
               <w:rPr>
                 <w:rStyle w:val="Hyperlink"/>
@@ -719,7 +719,7 @@
                 <w:noProof/>
                 <w:webHidden/>
               </w:rPr>
-              <w:instrText xml:space="preserve"> PAGEREF _Toc134829837 \h </w:instrText>
+              <w:instrText xml:space="preserve"> PAGEREF _Toc134831935 \h </w:instrText>
             </w:r>
             <w:r>
               <w:rPr>
@@ -759,7 +759,7 @@
               <w:lang w:eastAsia="cs-CZ"/>
             </w:rPr>
           </w:pPr>
-          <w:hyperlink w:anchor="_Toc134829838" w:history="1">
+          <w:hyperlink w:anchor="_Toc134831936" w:history="1">
             <w:r>
               <w:rPr>
                 <w:rStyle w:val="Hyperlink"/>
@@ -801,7 +801,7 @@
                 <w:noProof/>
                 <w:webHidden/>
               </w:rPr>
-              <w:instrText xml:space="preserve"> PAGEREF _Toc134829838 \h </w:instrText>
+              <w:instrText xml:space="preserve"> PAGEREF _Toc134831936 \h </w:instrText>
             </w:r>
             <w:r>
               <w:rPr>
@@ -845,7 +845,7 @@
               <w:lang w:eastAsia="cs-CZ"/>
             </w:rPr>
           </w:pPr>
-          <w:hyperlink w:anchor="_Toc134829839" w:history="1">
+          <w:hyperlink w:anchor="_Toc134831937" w:history="1">
             <w:r>
               <w:rPr>
                 <w:rStyle w:val="Hyperlink"/>
@@ -887,7 +887,7 @@
                 <w:noProof/>
                 <w:webHidden/>
               </w:rPr>
-              <w:instrText xml:space="preserve"> PAGEREF _Toc134829839 \h </w:instrText>
+              <w:instrText xml:space="preserve"> PAGEREF _Toc134831937 \h </w:instrText>
             </w:r>
             <w:r>
               <w:rPr>
@@ -931,7 +931,7 @@
               <w:lang w:eastAsia="cs-CZ"/>
             </w:rPr>
           </w:pPr>
-          <w:hyperlink w:anchor="_Toc134829840" w:history="1">
+          <w:hyperlink w:anchor="_Toc134831938" w:history="1">
             <w:r>
               <w:rPr>
                 <w:rStyle w:val="Hyperlink"/>
@@ -973,7 +973,7 @@
                 <w:noProof/>
                 <w:webHidden/>
               </w:rPr>
-              <w:instrText xml:space="preserve"> PAGEREF _Toc134829840 \h </w:instrText>
+              <w:instrText xml:space="preserve"> PAGEREF _Toc134831938 \h </w:instrText>
             </w:r>
             <w:r>
               <w:rPr>
@@ -1013,7 +1013,7 @@
               <w:lang w:eastAsia="cs-CZ"/>
             </w:rPr>
           </w:pPr>
-          <w:hyperlink w:anchor="_Toc134829841" w:history="1">
+          <w:hyperlink w:anchor="_Toc134831939" w:history="1">
             <w:r>
               <w:rPr>
                 <w:rStyle w:val="Hyperlink"/>
@@ -1055,7 +1055,7 @@
                 <w:noProof/>
                 <w:webHidden/>
               </w:rPr>
-              <w:instrText xml:space="preserve"> PAGEREF _Toc134829841 \h </w:instrText>
+              <w:instrText xml:space="preserve"> PAGEREF _Toc134831939 \h </w:instrText>
             </w:r>
             <w:r>
               <w:rPr>
@@ -1099,7 +1099,7 @@
               <w:lang w:eastAsia="cs-CZ"/>
             </w:rPr>
           </w:pPr>
-          <w:hyperlink w:anchor="_Toc134829842" w:history="1">
+          <w:hyperlink w:anchor="_Toc134831940" w:history="1">
             <w:r>
               <w:rPr>
                 <w:rStyle w:val="Hyperlink"/>
@@ -1141,7 +1141,7 @@
                 <w:noProof/>
                 <w:webHidden/>
               </w:rPr>
-              <w:instrText xml:space="preserve"> PAGEREF _Toc134829842 \h </w:instrText>
+              <w:instrText xml:space="preserve"> PAGEREF _Toc134831940 \h </w:instrText>
             </w:r>
             <w:r>
               <w:rPr>
@@ -1185,7 +1185,7 @@
               <w:lang w:eastAsia="cs-CZ"/>
             </w:rPr>
           </w:pPr>
-          <w:hyperlink w:anchor="_Toc134829843" w:history="1">
+          <w:hyperlink w:anchor="_Toc134831941" w:history="1">
             <w:r>
               <w:rPr>
                 <w:rStyle w:val="Hyperlink"/>
@@ -1227,7 +1227,7 @@
                 <w:noProof/>
                 <w:webHidden/>
               </w:rPr>
-              <w:instrText xml:space="preserve"> PAGEREF _Toc134829843 \h </w:instrText>
+              <w:instrText xml:space="preserve"> PAGEREF _Toc134831941 \h </w:instrText>
             </w:r>
             <w:r>
               <w:rPr>
@@ -1271,7 +1271,7 @@
               <w:lang w:eastAsia="cs-CZ"/>
             </w:rPr>
           </w:pPr>
-          <w:hyperlink w:anchor="_Toc134829844" w:history="1">
+          <w:hyperlink w:anchor="_Toc134831942" w:history="1">
             <w:r>
               <w:rPr>
                 <w:rStyle w:val="Hyperlink"/>
@@ -1313,7 +1313,7 @@
                 <w:noProof/>
                 <w:webHidden/>
               </w:rPr>
-              <w:instrText xml:space="preserve"> PAGEREF _Toc134829844 \h </w:instrText>
+              <w:instrText xml:space="preserve"> PAGEREF _Toc134831942 \h </w:instrText>
             </w:r>
             <w:r>
               <w:rPr>
@@ -1357,7 +1357,7 @@
               <w:lang w:eastAsia="cs-CZ"/>
             </w:rPr>
           </w:pPr>
-          <w:hyperlink w:anchor="_Toc134829845" w:history="1">
+          <w:hyperlink w:anchor="_Toc134831943" w:history="1">
             <w:r>
               <w:rPr>
                 <w:rStyle w:val="Hyperlink"/>
@@ -1399,7 +1399,7 @@
                 <w:noProof/>
                 <w:webHidden/>
               </w:rPr>
-              <w:instrText xml:space="preserve"> PAGEREF _Toc134829845 \h </w:instrText>
+              <w:instrText xml:space="preserve"> PAGEREF _Toc134831943 \h </w:instrText>
             </w:r>
             <w:r>
               <w:rPr>
@@ -1439,7 +1439,7 @@
               <w:lang w:eastAsia="cs-CZ"/>
             </w:rPr>
           </w:pPr>
-          <w:hyperlink w:anchor="_Toc134829846" w:history="1">
+          <w:hyperlink w:anchor="_Toc134831944" w:history="1">
             <w:r>
               <w:rPr>
                 <w:rStyle w:val="Hyperlink"/>
@@ -1481,7 +1481,7 @@
                 <w:noProof/>
                 <w:webHidden/>
               </w:rPr>
-              <w:instrText xml:space="preserve"> PAGEREF _Toc134829846 \h </w:instrText>
+              <w:instrText xml:space="preserve"> PAGEREF _Toc134831944 \h </w:instrText>
             </w:r>
             <w:r>
               <w:rPr>
@@ -1521,7 +1521,7 @@
               <w:lang w:eastAsia="cs-CZ"/>
             </w:rPr>
           </w:pPr>
-          <w:hyperlink w:anchor="_Toc134829847" w:history="1">
+          <w:hyperlink w:anchor="_Toc134831945" w:history="1">
             <w:r>
               <w:rPr>
                 <w:rStyle w:val="Hyperlink"/>
@@ -1563,7 +1563,7 @@
                 <w:noProof/>
                 <w:webHidden/>
               </w:rPr>
-              <w:instrText xml:space="preserve"> PAGEREF _Toc134829847 \h </w:instrText>
+              <w:instrText xml:space="preserve"> PAGEREF _Toc134831945 \h </w:instrText>
             </w:r>
             <w:r>
               <w:rPr>
@@ -1603,7 +1603,7 @@
               <w:lang w:eastAsia="cs-CZ"/>
             </w:rPr>
           </w:pPr>
-          <w:hyperlink w:anchor="_Toc134829848" w:history="1">
+          <w:hyperlink w:anchor="_Toc134831946" w:history="1">
             <w:r>
               <w:rPr>
                 <w:rStyle w:val="Hyperlink"/>
@@ -1645,7 +1645,7 @@
                 <w:noProof/>
                 <w:webHidden/>
               </w:rPr>
-              <w:instrText xml:space="preserve"> PAGEREF _Toc134829848 \h </w:instrText>
+              <w:instrText xml:space="preserve"> PAGEREF _Toc134831946 \h </w:instrText>
             </w:r>
             <w:r>
               <w:rPr>
@@ -1689,7 +1689,7 @@
               <w:lang w:eastAsia="cs-CZ"/>
             </w:rPr>
           </w:pPr>
-          <w:hyperlink w:anchor="_Toc134829849" w:history="1">
+          <w:hyperlink w:anchor="_Toc134831947" w:history="1">
             <w:r>
               <w:rPr>
                 <w:rStyle w:val="Hyperlink"/>
@@ -1731,7 +1731,7 @@
                 <w:noProof/>
                 <w:webHidden/>
               </w:rPr>
-              <w:instrText xml:space="preserve"> PAGEREF _Toc134829849 \h </w:instrText>
+              <w:instrText xml:space="preserve"> PAGEREF _Toc134831947 \h </w:instrText>
             </w:r>
             <w:r>
               <w:rPr>
@@ -1775,7 +1775,7 @@
               <w:lang w:eastAsia="cs-CZ"/>
             </w:rPr>
           </w:pPr>
-          <w:hyperlink w:anchor="_Toc134829850" w:history="1">
+          <w:hyperlink w:anchor="_Toc134831948" w:history="1">
             <w:r>
               <w:rPr>
                 <w:rStyle w:val="Hyperlink"/>
@@ -1817,7 +1817,7 @@
                 <w:noProof/>
                 <w:webHidden/>
               </w:rPr>
-              <w:instrText xml:space="preserve"> PAGEREF _Toc134829850 \h </w:instrText>
+              <w:instrText xml:space="preserve"> PAGEREF _Toc134831948 \h </w:instrText>
             </w:r>
             <w:r>
               <w:rPr>
@@ -1861,7 +1861,7 @@
               <w:lang w:eastAsia="cs-CZ"/>
             </w:rPr>
           </w:pPr>
-          <w:hyperlink w:anchor="_Toc134829851" w:history="1">
+          <w:hyperlink w:anchor="_Toc134831949" w:history="1">
             <w:r>
               <w:rPr>
                 <w:rStyle w:val="Hyperlink"/>
@@ -1903,7 +1903,7 @@
                 <w:noProof/>
                 <w:webHidden/>
               </w:rPr>
-              <w:instrText xml:space="preserve"> PAGEREF _Toc134829851 \h </w:instrText>
+              <w:instrText xml:space="preserve"> PAGEREF _Toc134831949 \h </w:instrText>
             </w:r>
             <w:r>
               <w:rPr>
@@ -1924,6 +1924,170 @@
                 <w:webHidden/>
               </w:rPr>
               <w:t>8</w:t>
+            </w:r>
+            <w:r>
+              <w:rPr>
+                <w:noProof/>
+                <w:webHidden/>
+              </w:rPr>
+              <w:fldChar w:fldCharType="end"/>
+            </w:r>
+          </w:hyperlink>
+        </w:p>
+        <w:p>
+          <w:pPr>
+            <w:pStyle w:val="TOC1"/>
+            <w:rPr>
+              <w:rFonts w:eastAsiaTheme="minorEastAsia"/>
+              <w:noProof/>
+              <w:lang w:eastAsia="cs-CZ"/>
+            </w:rPr>
+          </w:pPr>
+          <w:hyperlink w:anchor="_Toc134831950" w:history="1">
+            <w:r>
+              <w:rPr>
+                <w:rStyle w:val="Hyperlink"/>
+                <w:noProof/>
+              </w:rPr>
+              <w:t>7</w:t>
+            </w:r>
+            <w:r>
+              <w:rPr>
+                <w:rFonts w:eastAsiaTheme="minorEastAsia"/>
+                <w:noProof/>
+                <w:lang w:eastAsia="cs-CZ"/>
+              </w:rPr>
+              <w:tab/>
+            </w:r>
+            <w:r>
+              <w:rPr>
+                <w:rStyle w:val="Hyperlink"/>
+                <w:noProof/>
+              </w:rPr>
+              <w:t>Diskuze</w:t>
+            </w:r>
+            <w:r>
+              <w:rPr>
+                <w:noProof/>
+                <w:webHidden/>
+              </w:rPr>
+              <w:tab/>
+            </w:r>
+            <w:r>
+              <w:rPr>
+                <w:noProof/>
+                <w:webHidden/>
+              </w:rPr>
+              <w:fldChar w:fldCharType="begin"/>
+            </w:r>
+            <w:r>
+              <w:rPr>
+                <w:noProof/>
+                <w:webHidden/>
+              </w:rPr>
+              <w:instrText xml:space="preserve"> PAGEREF _Toc134831950 \h </w:instrText>
+            </w:r>
+            <w:r>
+              <w:rPr>
+                <w:noProof/>
+                <w:webHidden/>
+              </w:rPr>
+            </w:r>
+            <w:r>
+              <w:rPr>
+                <w:noProof/>
+                <w:webHidden/>
+              </w:rPr>
+              <w:fldChar w:fldCharType="separate"/>
+            </w:r>
+            <w:r>
+              <w:rPr>
+                <w:noProof/>
+                <w:webHidden/>
+              </w:rPr>
+              <w:t>9</w:t>
+            </w:r>
+            <w:r>
+              <w:rPr>
+                <w:noProof/>
+                <w:webHidden/>
+              </w:rPr>
+              <w:fldChar w:fldCharType="end"/>
+            </w:r>
+          </w:hyperlink>
+        </w:p>
+        <w:p>
+          <w:pPr>
+            <w:pStyle w:val="TOC1"/>
+            <w:rPr>
+              <w:rFonts w:eastAsiaTheme="minorEastAsia"/>
+              <w:noProof/>
+              <w:lang w:eastAsia="cs-CZ"/>
+            </w:rPr>
+          </w:pPr>
+          <w:hyperlink w:anchor="_Toc134831951" w:history="1">
+            <w:r>
+              <w:rPr>
+                <w:rStyle w:val="Hyperlink"/>
+                <w:noProof/>
+              </w:rPr>
+              <w:t>8</w:t>
+            </w:r>
+            <w:r>
+              <w:rPr>
+                <w:rFonts w:eastAsiaTheme="minorEastAsia"/>
+                <w:noProof/>
+                <w:lang w:eastAsia="cs-CZ"/>
+              </w:rPr>
+              <w:tab/>
+            </w:r>
+            <w:r>
+              <w:rPr>
+                <w:rStyle w:val="Hyperlink"/>
+                <w:noProof/>
+              </w:rPr>
+              <w:t>Závěr</w:t>
+            </w:r>
+            <w:r>
+              <w:rPr>
+                <w:noProof/>
+                <w:webHidden/>
+              </w:rPr>
+              <w:tab/>
+            </w:r>
+            <w:r>
+              <w:rPr>
+                <w:noProof/>
+                <w:webHidden/>
+              </w:rPr>
+              <w:fldChar w:fldCharType="begin"/>
+            </w:r>
+            <w:r>
+              <w:rPr>
+                <w:noProof/>
+                <w:webHidden/>
+              </w:rPr>
+              <w:instrText xml:space="preserve"> PAGEREF _Toc134831951 \h </w:instrText>
+            </w:r>
+            <w:r>
+              <w:rPr>
+                <w:noProof/>
+                <w:webHidden/>
+              </w:rPr>
+            </w:r>
+            <w:r>
+              <w:rPr>
+                <w:noProof/>
+                <w:webHidden/>
+              </w:rPr>
+              <w:fldChar w:fldCharType="separate"/>
+            </w:r>
+            <w:r>
+              <w:rPr>
+                <w:noProof/>
+                <w:webHidden/>
+              </w:rPr>
+              <w:t>9</w:t>
             </w:r>
             <w:r>
               <w:rPr>
@@ -1958,7 +2122,7 @@
           <w:numId w:val="5"/>
         </w:numPr>
       </w:pPr>
-      <w:bookmarkStart w:id="0" w:name="_Toc134829837"/>
+      <w:bookmarkStart w:id="0" w:name="_Toc134831935"/>
       <w:r>
         <w:lastRenderedPageBreak/>
         <w:t>Popis projektu</w:t>
@@ -2064,7 +2228,7 @@
       <w:pPr>
         <w:pStyle w:val="Heading1"/>
       </w:pPr>
-      <w:bookmarkStart w:id="1" w:name="_Toc134829838"/>
+      <w:bookmarkStart w:id="1" w:name="_Toc134831936"/>
       <w:r>
         <w:t>Způsob řešení</w:t>
       </w:r>
@@ -2074,7 +2238,7 @@
       <w:pPr>
         <w:pStyle w:val="Heading2"/>
       </w:pPr>
-      <w:bookmarkStart w:id="2" w:name="_Toc134829839"/>
+      <w:bookmarkStart w:id="2" w:name="_Toc134831937"/>
       <w:r>
         <w:t>Databáze produktů</w:t>
       </w:r>
@@ -2190,7 +2354,7 @@
       <w:pPr>
         <w:pStyle w:val="Heading2"/>
       </w:pPr>
-      <w:bookmarkStart w:id="3" w:name="_Toc134829840"/>
+      <w:bookmarkStart w:id="3" w:name="_Toc134831938"/>
       <w:r>
         <w:t>Zpracování dat</w:t>
       </w:r>
@@ -2240,7 +2404,7 @@
       <w:pPr>
         <w:pStyle w:val="Heading1"/>
       </w:pPr>
-      <w:bookmarkStart w:id="4" w:name="_Toc134829841"/>
+      <w:bookmarkStart w:id="4" w:name="_Toc134831939"/>
       <w:r>
         <w:lastRenderedPageBreak/>
         <w:t>Implementace</w:t>
@@ -2251,7 +2415,7 @@
       <w:pPr>
         <w:pStyle w:val="Heading2"/>
       </w:pPr>
-      <w:bookmarkStart w:id="5" w:name="_Toc134829842"/>
+      <w:bookmarkStart w:id="5" w:name="_Toc134831940"/>
       <w:r>
         <w:t>Použité technologie</w:t>
       </w:r>
@@ -2316,7 +2480,7 @@
       <w:pPr>
         <w:pStyle w:val="Heading2"/>
       </w:pPr>
-      <w:bookmarkStart w:id="6" w:name="_Toc134829843"/>
+      <w:bookmarkStart w:id="6" w:name="_Toc134831941"/>
       <w:r>
         <w:t>Rozdělení aplikace</w:t>
       </w:r>
@@ -2428,7 +2592,7 @@
       <w:pPr>
         <w:pStyle w:val="Heading2"/>
       </w:pPr>
-      <w:bookmarkStart w:id="7" w:name="_Toc134829844"/>
+      <w:bookmarkStart w:id="7" w:name="_Toc134831942"/>
       <w:r>
         <w:t>Top-K algoritmus</w:t>
       </w:r>
@@ -2457,7 +2621,7 @@
       <w:pPr>
         <w:pStyle w:val="Heading2"/>
       </w:pPr>
-      <w:bookmarkStart w:id="8" w:name="_Toc134829845"/>
+      <w:bookmarkStart w:id="8" w:name="_Toc134831943"/>
       <w:r>
         <w:t>Sekvenční průchod (naivní algoritmus)</w:t>
       </w:r>
@@ -2480,7 +2644,7 @@
       <w:pPr>
         <w:pStyle w:val="Heading1"/>
       </w:pPr>
-      <w:bookmarkStart w:id="9" w:name="_Toc134829846"/>
+      <w:bookmarkStart w:id="9" w:name="_Toc134831944"/>
       <w:r>
         <w:lastRenderedPageBreak/>
         <w:t>Spuštění aplikace</w:t>
@@ -2935,7 +3099,7 @@
       <w:pPr>
         <w:pStyle w:val="Heading1"/>
       </w:pPr>
-      <w:bookmarkStart w:id="10" w:name="_Toc134829847"/>
+      <w:bookmarkStart w:id="10" w:name="_Toc134831945"/>
       <w:r>
         <w:rPr>
           <w:noProof/>
@@ -3026,7 +3190,7 @@
       <w:pPr>
         <w:pStyle w:val="Heading1"/>
       </w:pPr>
-      <w:bookmarkStart w:id="11" w:name="_Toc134829848"/>
+      <w:bookmarkStart w:id="11" w:name="_Toc134831946"/>
       <w:r>
         <w:lastRenderedPageBreak/>
         <w:t>Experimenty</w:t>
@@ -3061,7 +3225,7 @@
       <w:pPr>
         <w:pStyle w:val="Heading2"/>
       </w:pPr>
-      <w:bookmarkStart w:id="12" w:name="_Toc134829849"/>
+      <w:bookmarkStart w:id="12" w:name="_Toc134831947"/>
       <w:r>
         <w:rPr>
           <w:noProof/>
@@ -3147,7 +3311,7 @@
       <w:pPr>
         <w:pStyle w:val="Heading2"/>
       </w:pPr>
-      <w:bookmarkStart w:id="13" w:name="_Toc134829850"/>
+      <w:bookmarkStart w:id="13" w:name="_Toc134831948"/>
       <w:r>
         <w:rPr>
           <w:noProof/>
@@ -3210,7 +3374,7 @@
       <w:pPr>
         <w:pStyle w:val="Heading2"/>
       </w:pPr>
-      <w:bookmarkStart w:id="14" w:name="_Toc134829851"/>
+      <w:bookmarkStart w:id="14" w:name="_Toc134831949"/>
       <w:r>
         <w:rPr>
           <w:noProof/>
@@ -3290,24 +3454,38 @@
         <w:t xml:space="preserve"> na tomto výběru, protože čím více parametrů je zvoleno, tím více musí algoritmus dohledávat další hodnoty parametrů produktu.</w:t>
       </w:r>
     </w:p>
+    <w:p>
+      <w:pPr>
+        <w:jc w:val="left"/>
+      </w:pPr>
+      <w:r>
+        <w:br w:type="page"/>
+      </w:r>
+    </w:p>
     <w:p/>
     <w:p>
       <w:pPr>
         <w:pStyle w:val="Heading1"/>
       </w:pPr>
-      <w:r>
-        <w:t>Závěr</w:t>
-      </w:r>
+      <w:bookmarkStart w:id="15" w:name="_Toc134831950"/>
+      <w:proofErr w:type="gramStart"/>
+      <w:r>
+        <w:t>Diskuze</w:t>
+      </w:r>
+      <w:bookmarkEnd w:id="15"/>
+      <w:proofErr w:type="gramEnd"/>
     </w:p>
     <w:p>
       <w:r>
-        <w:t xml:space="preserve">Mým cílem bylo implementovat Faginův Top-K algoritmus. O tomto a dalších podobných algoritmech jsem dříve vůbec neslyšel, proto bylo zajímavé je poznat a něco se o nich naučit. </w:t>
-      </w:r>
-      <w:r>
-        <w:t>Vyzkoušel jsem si</w:t>
-      </w:r>
-      <w:r>
-        <w:t xml:space="preserve"> práci s</w:t>
+        <w:t xml:space="preserve">Tento projekt obsahuje vlastní implementaci </w:t>
+      </w:r>
+      <w:proofErr w:type="spellStart"/>
+      <w:r>
+        <w:t>Faginova</w:t>
+      </w:r>
+      <w:proofErr w:type="spellEnd"/>
+      <w:r>
+        <w:t xml:space="preserve"> algoritmu. Pro použití v</w:t>
       </w:r>
       <w:r>
         <w:rPr>
@@ -3316,10 +3494,7 @@
         <w:t> </w:t>
       </w:r>
       <w:r>
-        <w:t>knihovnou Gradio</w:t>
-      </w:r>
-      <w:r>
-        <w:t>, u které jsem byl z</w:t>
+        <w:t>reálném světe by ji bylo vhodné více otestovat a vyladit případné chyby postihující efektivitu. Implementace byla zjednodušena načítáním dat do paměti, není použit žádný databázový engine. V</w:t>
       </w:r>
       <w:r>
         <w:rPr>
@@ -3328,6 +3503,49 @@
         <w:t> </w:t>
       </w:r>
       <w:r>
+        <w:t>reálném světe by bylo potřeba předzpracování, normalizace a řazení dat potřeba zakomponovat do datové vrstvy aplikace. Další časová optimalizace by byla možná například použitím kompilovaného C++ místo interpretovaného Pythonu, datová optimalizace použitím pointerů a efektivnějších datových struktur.</w:t>
+      </w:r>
+    </w:p>
+    <w:p/>
+    <w:p>
+      <w:pPr>
+        <w:pStyle w:val="Heading1"/>
+      </w:pPr>
+      <w:bookmarkStart w:id="16" w:name="_Toc134831951"/>
+      <w:r>
+        <w:t>Závěr</w:t>
+      </w:r>
+      <w:bookmarkEnd w:id="16"/>
+    </w:p>
+    <w:p>
+      <w:r>
+        <w:t xml:space="preserve">Mým cílem bylo implementovat Faginův Top-K algoritmus. O tomto a dalších podobných algoritmech jsem dříve vůbec neslyšel, proto bylo zajímavé je poznat a něco se o nich naučit. </w:t>
+      </w:r>
+      <w:r>
+        <w:t>Vyzkoušel jsem si</w:t>
+      </w:r>
+      <w:r>
+        <w:t xml:space="preserve"> práci s</w:t>
+      </w:r>
+      <w:r>
+        <w:rPr>
+          <w:rFonts w:ascii="Calibri" w:hAnsi="Calibri" w:cs="Calibri"/>
+        </w:rPr>
+        <w:t> </w:t>
+      </w:r>
+      <w:r>
+        <w:t>knihovnou Gradio</w:t>
+      </w:r>
+      <w:r>
+        <w:t>, u které jsem byl z</w:t>
+      </w:r>
+      <w:r>
+        <w:rPr>
+          <w:rFonts w:ascii="Calibri" w:hAnsi="Calibri" w:cs="Calibri"/>
+        </w:rPr>
+        <w:t> </w:t>
+      </w:r>
+      <w:r>
         <w:t>DX</w:t>
       </w:r>
       <w:r>
@@ -3349,6 +3567,7 @@
         <w:t>Pythonu.</w:t>
       </w:r>
     </w:p>
+    <w:p/>
     <w:sectPr>
       <w:footerReference w:type="default" r:id="rId14"/>
       <w:pgSz w:w="11906" w:h="16838"/>

</xml_diff>